<commit_message>
Update of Nov 16, 2012
</commit_message>
<xml_diff>
--- a/articles/215/215.docx
+++ b/articles/215/215.docx
@@ -157,11 +157,16 @@
         <w:t xml:space="preserve">If we are calling upon nations to disarm, we must be brave enough and courageous enough to set the example.</w:t>
       </w:r>
     </w:p>
-    <w:p>
-      <w:r>
-        <w:t xml:space="preserve">**</w:t>
-      </w:r>
-    </w:p>
+    <w:bookmarkStart w:id="section" w:name="section"/>
+    <w:p>
+      <w:pPr>
+        <w:pStyle w:val="Heading2"/>
+      </w:pPr>
+      <w:r>
+        <w:t xml:space="preserve">****</w:t>
+      </w:r>
+    </w:p>
+    <w:bookmarkEnd w:id="section"/>
     <w:p>
       <w:r>
         <w:t xml:space="preserve">Nations can live at home. That is the title of a recent book, and many surveys are being made at present to find out how many nations can do without trade and "live at home."</w:t>

</xml_diff>